<commit_message>
Installation and execution of Turtlesim Package
</commit_message>
<xml_diff>
--- a/doc/Installation of ROS2 Jazzy Jalisco in Linux Ubuntu 24.docx
+++ b/doc/Installation of ROS2 Jazzy Jalisco in Linux Ubuntu 24.docx
@@ -75,7 +75,7 @@
           <w:b/>
           <w:bCs/>
         </w:rPr>
-        <w:t>Table of Contents</w:t>
+        <w:t>Contents</w:t>
       </w:r>
     </w:p>
     <w:p>
@@ -525,43 +525,7 @@
           <w:sz w:val="20"/>
           <w:szCs w:val="20"/>
         </w:rPr>
-        <w:t xml:space="preserve">     </w:t>
-      </w:r>
-      <w:proofErr w:type="spellStart"/>
-      <w:r>
-        <w:rPr>
-          <w:rFonts w:ascii="Consolas" w:hAnsi="Consolas" w:cs="Times New Roman"/>
-          <w:sz w:val="20"/>
-          <w:szCs w:val="20"/>
-        </w:rPr>
-        <w:t>sudo</w:t>
-      </w:r>
-      <w:proofErr w:type="spellEnd"/>
-      <w:r>
-        <w:rPr>
-          <w:rFonts w:ascii="Consolas" w:hAnsi="Consolas" w:cs="Times New Roman"/>
-          <w:sz w:val="20"/>
-          <w:szCs w:val="20"/>
-        </w:rPr>
-        <w:t xml:space="preserve"> apt update &amp;&amp; </w:t>
-      </w:r>
-      <w:proofErr w:type="spellStart"/>
-      <w:r>
-        <w:rPr>
-          <w:rFonts w:ascii="Consolas" w:hAnsi="Consolas" w:cs="Times New Roman"/>
-          <w:sz w:val="20"/>
-          <w:szCs w:val="20"/>
-        </w:rPr>
-        <w:t>sudo</w:t>
-      </w:r>
-      <w:proofErr w:type="spellEnd"/>
-      <w:r>
-        <w:rPr>
-          <w:rFonts w:ascii="Consolas" w:hAnsi="Consolas" w:cs="Times New Roman"/>
-          <w:sz w:val="20"/>
-          <w:szCs w:val="20"/>
-        </w:rPr>
-        <w:t xml:space="preserve"> apt install locales</w:t>
+        <w:t xml:space="preserve">     sudo apt update &amp;&amp; sudo apt install locales</w:t>
       </w:r>
     </w:p>
     <w:p>
@@ -581,43 +545,7 @@
           <w:sz w:val="20"/>
           <w:szCs w:val="20"/>
         </w:rPr>
-        <w:t xml:space="preserve">     </w:t>
-      </w:r>
-      <w:proofErr w:type="spellStart"/>
-      <w:r>
-        <w:rPr>
-          <w:rFonts w:ascii="Consolas" w:hAnsi="Consolas" w:cs="Times New Roman"/>
-          <w:sz w:val="20"/>
-          <w:szCs w:val="20"/>
-        </w:rPr>
-        <w:t>sudo</w:t>
-      </w:r>
-      <w:proofErr w:type="spellEnd"/>
-      <w:r>
-        <w:rPr>
-          <w:rFonts w:ascii="Consolas" w:hAnsi="Consolas" w:cs="Times New Roman"/>
-          <w:sz w:val="20"/>
-          <w:szCs w:val="20"/>
-        </w:rPr>
-        <w:t xml:space="preserve"> locale-gen </w:t>
-      </w:r>
-      <w:proofErr w:type="spellStart"/>
-      <w:r>
-        <w:rPr>
-          <w:rFonts w:ascii="Consolas" w:hAnsi="Consolas" w:cs="Times New Roman"/>
-          <w:sz w:val="20"/>
-          <w:szCs w:val="20"/>
-        </w:rPr>
-        <w:t>en_US</w:t>
-      </w:r>
-      <w:proofErr w:type="spellEnd"/>
-      <w:r>
-        <w:rPr>
-          <w:rFonts w:ascii="Consolas" w:hAnsi="Consolas" w:cs="Times New Roman"/>
-          <w:sz w:val="20"/>
-          <w:szCs w:val="20"/>
-        </w:rPr>
-        <w:t xml:space="preserve"> en_US.UTF-8</w:t>
+        <w:t xml:space="preserve">     sudo locale-gen en_US en_US.UTF-8</w:t>
       </w:r>
     </w:p>
     <w:p>
@@ -637,25 +565,7 @@
           <w:sz w:val="20"/>
           <w:szCs w:val="20"/>
         </w:rPr>
-        <w:t xml:space="preserve">     </w:t>
-      </w:r>
-      <w:proofErr w:type="spellStart"/>
-      <w:r>
-        <w:rPr>
-          <w:rFonts w:ascii="Consolas" w:hAnsi="Consolas" w:cs="Times New Roman"/>
-          <w:sz w:val="20"/>
-          <w:szCs w:val="20"/>
-        </w:rPr>
-        <w:t>sudo</w:t>
-      </w:r>
-      <w:proofErr w:type="spellEnd"/>
-      <w:r>
-        <w:rPr>
-          <w:rFonts w:ascii="Consolas" w:hAnsi="Consolas" w:cs="Times New Roman"/>
-          <w:sz w:val="20"/>
-          <w:szCs w:val="20"/>
-        </w:rPr>
-        <w:t xml:space="preserve"> update-locale LC_ALL=en_US.UTF-8 LANG=en_US.UTF-8</w:t>
+        <w:t xml:space="preserve">     sudo update-locale LC_ALL=en_US.UTF-8 LANG=en_US.UTF-8</w:t>
       </w:r>
     </w:p>
     <w:p>
@@ -675,15 +585,7 @@
           <w:sz w:val="20"/>
           <w:szCs w:val="20"/>
         </w:rPr>
-        <w:t xml:space="preserve">     </w:t>
-      </w:r>
-      <w:r>
-        <w:rPr>
-          <w:rFonts w:ascii="Consolas" w:hAnsi="Consolas" w:cs="Times New Roman"/>
-          <w:sz w:val="20"/>
-          <w:szCs w:val="20"/>
-        </w:rPr>
-        <w:t>export LANG=en_US.UTF-8</w:t>
+        <w:t xml:space="preserve">     export LANG=en_US.UTF-8</w:t>
       </w:r>
     </w:p>
     <w:p>
@@ -701,23 +603,7 @@
           <w:sz w:val="20"/>
           <w:szCs w:val="20"/>
         </w:rPr>
-        <w:t xml:space="preserve">     </w:t>
-      </w:r>
-      <w:r>
-        <w:rPr>
-          <w:rFonts w:ascii="Consolas" w:hAnsi="Consolas" w:cs="Times New Roman"/>
-          <w:sz w:val="20"/>
-          <w:szCs w:val="20"/>
-        </w:rPr>
-        <w:t>locale</w:t>
-      </w:r>
-      <w:r>
-        <w:rPr>
-          <w:rFonts w:ascii="Consolas" w:hAnsi="Consolas" w:cs="Times New Roman"/>
-          <w:sz w:val="20"/>
-          <w:szCs w:val="20"/>
-        </w:rPr>
-        <w:t xml:space="preserve">     # verify settings</w:t>
+        <w:t xml:space="preserve">     locale     # verify settings</w:t>
       </w:r>
     </w:p>
     <w:p>
@@ -844,23 +730,13 @@
         </w:rPr>
         <w:t xml:space="preserve"> </w:t>
       </w:r>
-      <w:proofErr w:type="spellStart"/>
       <w:r>
         <w:rPr>
           <w:rFonts w:ascii="Consolas" w:hAnsi="Consolas" w:cs="Times New Roman"/>
           <w:sz w:val="20"/>
           <w:szCs w:val="20"/>
         </w:rPr>
-        <w:t>sudo</w:t>
-      </w:r>
-      <w:proofErr w:type="spellEnd"/>
-      <w:r>
-        <w:rPr>
-          <w:rFonts w:ascii="Consolas" w:hAnsi="Consolas" w:cs="Times New Roman"/>
-          <w:sz w:val="20"/>
-          <w:szCs w:val="20"/>
-        </w:rPr>
-        <w:t xml:space="preserve"> apt install software-properties-common</w:t>
+        <w:t>sudo apt install software-properties-common</w:t>
       </w:r>
     </w:p>
     <w:p>
@@ -881,23 +757,13 @@
         </w:rPr>
         <w:t xml:space="preserve"> </w:t>
       </w:r>
-      <w:proofErr w:type="spellStart"/>
       <w:r>
         <w:rPr>
           <w:rFonts w:ascii="Consolas" w:hAnsi="Consolas" w:cs="Times New Roman"/>
           <w:sz w:val="20"/>
           <w:szCs w:val="20"/>
         </w:rPr>
-        <w:t>sudo</w:t>
-      </w:r>
-      <w:proofErr w:type="spellEnd"/>
-      <w:r>
-        <w:rPr>
-          <w:rFonts w:ascii="Consolas" w:hAnsi="Consolas" w:cs="Times New Roman"/>
-          <w:sz w:val="20"/>
-          <w:szCs w:val="20"/>
-        </w:rPr>
-        <w:t xml:space="preserve"> add-apt-repository universe</w:t>
+        <w:t>sudo add-apt-repository universe</w:t>
       </w:r>
     </w:p>
     <w:p>
@@ -966,41 +832,13 @@
         </w:rPr>
         <w:t xml:space="preserve"> </w:t>
       </w:r>
-      <w:proofErr w:type="spellStart"/>
       <w:r>
         <w:rPr>
           <w:rFonts w:ascii="Consolas" w:hAnsi="Consolas" w:cs="Times New Roman"/>
           <w:sz w:val="20"/>
           <w:szCs w:val="20"/>
         </w:rPr>
-        <w:t>sudo</w:t>
-      </w:r>
-      <w:proofErr w:type="spellEnd"/>
-      <w:r>
-        <w:rPr>
-          <w:rFonts w:ascii="Consolas" w:hAnsi="Consolas" w:cs="Times New Roman"/>
-          <w:sz w:val="20"/>
-          <w:szCs w:val="20"/>
-        </w:rPr>
-        <w:t xml:space="preserve"> apt update &amp;&amp; </w:t>
-      </w:r>
-      <w:proofErr w:type="spellStart"/>
-      <w:r>
-        <w:rPr>
-          <w:rFonts w:ascii="Consolas" w:hAnsi="Consolas" w:cs="Times New Roman"/>
-          <w:sz w:val="20"/>
-          <w:szCs w:val="20"/>
-        </w:rPr>
-        <w:t>sudo</w:t>
-      </w:r>
-      <w:proofErr w:type="spellEnd"/>
-      <w:r>
-        <w:rPr>
-          <w:rFonts w:ascii="Consolas" w:hAnsi="Consolas" w:cs="Times New Roman"/>
-          <w:sz w:val="20"/>
-          <w:szCs w:val="20"/>
-        </w:rPr>
-        <w:t xml:space="preserve"> apt install curl -y</w:t>
+        <w:t>sudo apt update &amp;&amp; sudo apt install curl -y</w:t>
       </w:r>
     </w:p>
     <w:p>
@@ -1021,41 +859,13 @@
         </w:rPr>
         <w:t xml:space="preserve"> </w:t>
       </w:r>
-      <w:proofErr w:type="spellStart"/>
       <w:r>
         <w:rPr>
           <w:rFonts w:ascii="Consolas" w:hAnsi="Consolas" w:cs="Times New Roman"/>
           <w:sz w:val="20"/>
           <w:szCs w:val="20"/>
         </w:rPr>
-        <w:t>sudo</w:t>
-      </w:r>
-      <w:proofErr w:type="spellEnd"/>
-      <w:r>
-        <w:rPr>
-          <w:rFonts w:ascii="Consolas" w:hAnsi="Consolas" w:cs="Times New Roman"/>
-          <w:sz w:val="20"/>
-          <w:szCs w:val="20"/>
-        </w:rPr>
-        <w:t xml:space="preserve"> curl -</w:t>
-      </w:r>
-      <w:proofErr w:type="spellStart"/>
-      <w:r>
-        <w:rPr>
-          <w:rFonts w:ascii="Consolas" w:hAnsi="Consolas" w:cs="Times New Roman"/>
-          <w:sz w:val="20"/>
-          <w:szCs w:val="20"/>
-        </w:rPr>
-        <w:t>sSL</w:t>
-      </w:r>
-      <w:proofErr w:type="spellEnd"/>
-      <w:r>
-        <w:rPr>
-          <w:rFonts w:ascii="Consolas" w:hAnsi="Consolas" w:cs="Times New Roman"/>
-          <w:sz w:val="20"/>
-          <w:szCs w:val="20"/>
-        </w:rPr>
-        <w:t xml:space="preserve"> </w:t>
+        <w:t xml:space="preserve">sudo curl -sSL </w:t>
       </w:r>
       <w:r>
         <w:rPr>
@@ -1075,69 +885,8 @@
             <w:szCs w:val="20"/>
             <w:u w:val="none"/>
           </w:rPr>
-          <w:t>https://raw.githubusercontent.com/ros/rosdistro/master/ros.key -o /</w:t>
+          <w:t>https://raw.githubusercontent.com/ros/rosdistro/master/ros.key -o /usr/share/keyrings/ros-archive-keyring.gpg</w:t>
         </w:r>
-        <w:proofErr w:type="spellStart"/>
-        <w:r>
-          <w:rPr>
-            <w:rStyle w:val="Hyperlink"/>
-            <w:rFonts w:ascii="Consolas" w:hAnsi="Consolas" w:cs="Times New Roman"/>
-            <w:color w:val="auto"/>
-            <w:sz w:val="20"/>
-            <w:szCs w:val="20"/>
-            <w:u w:val="none"/>
-          </w:rPr>
-          <w:t>usr</w:t>
-        </w:r>
-        <w:proofErr w:type="spellEnd"/>
-        <w:r>
-          <w:rPr>
-            <w:rStyle w:val="Hyperlink"/>
-            <w:rFonts w:ascii="Consolas" w:hAnsi="Consolas" w:cs="Times New Roman"/>
-            <w:color w:val="auto"/>
-            <w:sz w:val="20"/>
-            <w:szCs w:val="20"/>
-            <w:u w:val="none"/>
-          </w:rPr>
-          <w:t>/share/keyrings/</w:t>
-        </w:r>
-        <w:proofErr w:type="spellStart"/>
-        <w:r>
-          <w:rPr>
-            <w:rStyle w:val="Hyperlink"/>
-            <w:rFonts w:ascii="Consolas" w:hAnsi="Consolas" w:cs="Times New Roman"/>
-            <w:color w:val="auto"/>
-            <w:sz w:val="20"/>
-            <w:szCs w:val="20"/>
-            <w:u w:val="none"/>
-          </w:rPr>
-          <w:t>ros</w:t>
-        </w:r>
-        <w:proofErr w:type="spellEnd"/>
-        <w:r>
-          <w:rPr>
-            <w:rStyle w:val="Hyperlink"/>
-            <w:rFonts w:ascii="Consolas" w:hAnsi="Consolas" w:cs="Times New Roman"/>
-            <w:color w:val="auto"/>
-            <w:sz w:val="20"/>
-            <w:szCs w:val="20"/>
-            <w:u w:val="none"/>
-          </w:rPr>
-          <w:t>-archive-</w:t>
-        </w:r>
-        <w:proofErr w:type="spellStart"/>
-        <w:r>
-          <w:rPr>
-            <w:rStyle w:val="Hyperlink"/>
-            <w:rFonts w:ascii="Consolas" w:hAnsi="Consolas" w:cs="Times New Roman"/>
-            <w:color w:val="auto"/>
-            <w:sz w:val="20"/>
-            <w:szCs w:val="20"/>
-            <w:u w:val="none"/>
-          </w:rPr>
-          <w:t>keyring.gpg</w:t>
-        </w:r>
-        <w:proofErr w:type="spellEnd"/>
       </w:hyperlink>
     </w:p>
     <w:p>
@@ -1200,169 +949,7 @@
           <w:sz w:val="20"/>
           <w:szCs w:val="20"/>
         </w:rPr>
-        <w:t>echo "deb [arch=$(</w:t>
-      </w:r>
-      <w:proofErr w:type="spellStart"/>
-      <w:r>
-        <w:rPr>
-          <w:rFonts w:ascii="Consolas" w:hAnsi="Consolas" w:cs="Times New Roman"/>
-          <w:sz w:val="20"/>
-          <w:szCs w:val="20"/>
-        </w:rPr>
-        <w:t>dpkg</w:t>
-      </w:r>
-      <w:proofErr w:type="spellEnd"/>
-      <w:r>
-        <w:rPr>
-          <w:rFonts w:ascii="Consolas" w:hAnsi="Consolas" w:cs="Times New Roman"/>
-          <w:sz w:val="20"/>
-          <w:szCs w:val="20"/>
-        </w:rPr>
-        <w:t xml:space="preserve"> --print-architecture) signed-by=/</w:t>
-      </w:r>
-      <w:proofErr w:type="spellStart"/>
-      <w:r>
-        <w:rPr>
-          <w:rFonts w:ascii="Consolas" w:hAnsi="Consolas" w:cs="Times New Roman"/>
-          <w:sz w:val="20"/>
-          <w:szCs w:val="20"/>
-        </w:rPr>
-        <w:t>usr</w:t>
-      </w:r>
-      <w:proofErr w:type="spellEnd"/>
-      <w:r>
-        <w:rPr>
-          <w:rFonts w:ascii="Consolas" w:hAnsi="Consolas" w:cs="Times New Roman"/>
-          <w:sz w:val="20"/>
-          <w:szCs w:val="20"/>
-        </w:rPr>
-        <w:t>/share/keyrings/</w:t>
-      </w:r>
-      <w:proofErr w:type="spellStart"/>
-      <w:r>
-        <w:rPr>
-          <w:rFonts w:ascii="Consolas" w:hAnsi="Consolas" w:cs="Times New Roman"/>
-          <w:sz w:val="20"/>
-          <w:szCs w:val="20"/>
-        </w:rPr>
-        <w:t>ros</w:t>
-      </w:r>
-      <w:proofErr w:type="spellEnd"/>
-      <w:r>
-        <w:rPr>
-          <w:rFonts w:ascii="Consolas" w:hAnsi="Consolas" w:cs="Times New Roman"/>
-          <w:sz w:val="20"/>
-          <w:szCs w:val="20"/>
-        </w:rPr>
-        <w:t>-archive-</w:t>
-      </w:r>
-      <w:proofErr w:type="spellStart"/>
-      <w:r>
-        <w:rPr>
-          <w:rFonts w:ascii="Consolas" w:hAnsi="Consolas" w:cs="Times New Roman"/>
-          <w:sz w:val="20"/>
-          <w:szCs w:val="20"/>
-        </w:rPr>
-        <w:t>keyring.gpg</w:t>
-      </w:r>
-      <w:proofErr w:type="spellEnd"/>
-      <w:r>
-        <w:rPr>
-          <w:rFonts w:ascii="Consolas" w:hAnsi="Consolas" w:cs="Times New Roman"/>
-          <w:sz w:val="20"/>
-          <w:szCs w:val="20"/>
-        </w:rPr>
-        <w:t>] http://packages.ros.org/ros2/ubuntu $(. /</w:t>
-      </w:r>
-      <w:proofErr w:type="spellStart"/>
-      <w:r>
-        <w:rPr>
-          <w:rFonts w:ascii="Consolas" w:hAnsi="Consolas" w:cs="Times New Roman"/>
-          <w:sz w:val="20"/>
-          <w:szCs w:val="20"/>
-        </w:rPr>
-        <w:t>etc</w:t>
-      </w:r>
-      <w:proofErr w:type="spellEnd"/>
-      <w:r>
-        <w:rPr>
-          <w:rFonts w:ascii="Consolas" w:hAnsi="Consolas" w:cs="Times New Roman"/>
-          <w:sz w:val="20"/>
-          <w:szCs w:val="20"/>
-        </w:rPr>
-        <w:t>/</w:t>
-      </w:r>
-      <w:proofErr w:type="spellStart"/>
-      <w:r>
-        <w:rPr>
-          <w:rFonts w:ascii="Consolas" w:hAnsi="Consolas" w:cs="Times New Roman"/>
-          <w:sz w:val="20"/>
-          <w:szCs w:val="20"/>
-        </w:rPr>
-        <w:t>os</w:t>
-      </w:r>
-      <w:proofErr w:type="spellEnd"/>
-      <w:r>
-        <w:rPr>
-          <w:rFonts w:ascii="Consolas" w:hAnsi="Consolas" w:cs="Times New Roman"/>
-          <w:sz w:val="20"/>
-          <w:szCs w:val="20"/>
-        </w:rPr>
-        <w:t xml:space="preserve">-release &amp;&amp; echo $UBUNTU_CODENAME) main" | </w:t>
-      </w:r>
-      <w:proofErr w:type="spellStart"/>
-      <w:r>
-        <w:rPr>
-          <w:rFonts w:ascii="Consolas" w:hAnsi="Consolas" w:cs="Times New Roman"/>
-          <w:sz w:val="20"/>
-          <w:szCs w:val="20"/>
-        </w:rPr>
-        <w:t>sudo</w:t>
-      </w:r>
-      <w:proofErr w:type="spellEnd"/>
-      <w:r>
-        <w:rPr>
-          <w:rFonts w:ascii="Consolas" w:hAnsi="Consolas" w:cs="Times New Roman"/>
-          <w:sz w:val="20"/>
-          <w:szCs w:val="20"/>
-        </w:rPr>
-        <w:t xml:space="preserve"> tee /</w:t>
-      </w:r>
-      <w:proofErr w:type="spellStart"/>
-      <w:r>
-        <w:rPr>
-          <w:rFonts w:ascii="Consolas" w:hAnsi="Consolas" w:cs="Times New Roman"/>
-          <w:sz w:val="20"/>
-          <w:szCs w:val="20"/>
-        </w:rPr>
-        <w:t>etc</w:t>
-      </w:r>
-      <w:proofErr w:type="spellEnd"/>
-      <w:r>
-        <w:rPr>
-          <w:rFonts w:ascii="Consolas" w:hAnsi="Consolas" w:cs="Times New Roman"/>
-          <w:sz w:val="20"/>
-          <w:szCs w:val="20"/>
-        </w:rPr>
-        <w:t>/apt/</w:t>
-      </w:r>
-      <w:proofErr w:type="spellStart"/>
-      <w:r>
-        <w:rPr>
-          <w:rFonts w:ascii="Consolas" w:hAnsi="Consolas" w:cs="Times New Roman"/>
-          <w:sz w:val="20"/>
-          <w:szCs w:val="20"/>
-        </w:rPr>
-        <w:t>sources.list.d</w:t>
-      </w:r>
-      <w:proofErr w:type="spellEnd"/>
-      <w:r>
-        <w:rPr>
-          <w:rFonts w:ascii="Consolas" w:hAnsi="Consolas" w:cs="Times New Roman"/>
-          <w:sz w:val="20"/>
-          <w:szCs w:val="20"/>
-        </w:rPr>
-        <w:t>/ros2.list &gt; /dev/null</w:t>
+        <w:t>echo "deb [arch=$(dpkg --print-architecture) signed-by=/usr/share/keyrings/ros-archive-keyring.gpg] http://packages.ros.org/ros2/ubuntu $(. /etc/os-release &amp;&amp; echo $UBUNTU_CODENAME) main" | sudo tee /etc/apt/sources.list.d/ros2.list &gt; /dev/null</w:t>
       </w:r>
     </w:p>
     <w:p>
@@ -1423,59 +1010,13 @@
         </w:rPr>
         <w:t xml:space="preserve">            </w:t>
       </w:r>
-      <w:proofErr w:type="spellStart"/>
       <w:r>
         <w:rPr>
           <w:rFonts w:ascii="Consolas" w:hAnsi="Consolas"/>
           <w:sz w:val="20"/>
           <w:szCs w:val="20"/>
         </w:rPr>
-        <w:t>sudo</w:t>
-      </w:r>
-      <w:proofErr w:type="spellEnd"/>
-      <w:r>
-        <w:rPr>
-          <w:rFonts w:ascii="Consolas" w:hAnsi="Consolas"/>
-          <w:sz w:val="20"/>
-          <w:szCs w:val="20"/>
-        </w:rPr>
-        <w:t xml:space="preserve"> apt update &amp;&amp; </w:t>
-      </w:r>
-      <w:proofErr w:type="spellStart"/>
-      <w:r>
-        <w:rPr>
-          <w:rFonts w:ascii="Consolas" w:hAnsi="Consolas"/>
-          <w:sz w:val="20"/>
-          <w:szCs w:val="20"/>
-        </w:rPr>
-        <w:t>sudo</w:t>
-      </w:r>
-      <w:proofErr w:type="spellEnd"/>
-      <w:r>
-        <w:rPr>
-          <w:rFonts w:ascii="Consolas" w:hAnsi="Consolas"/>
-          <w:sz w:val="20"/>
-          <w:szCs w:val="20"/>
-        </w:rPr>
-        <w:t xml:space="preserve"> apt install </w:t>
-      </w:r>
-      <w:proofErr w:type="spellStart"/>
-      <w:r>
-        <w:rPr>
-          <w:rFonts w:ascii="Consolas" w:hAnsi="Consolas"/>
-          <w:sz w:val="20"/>
-          <w:szCs w:val="20"/>
-        </w:rPr>
-        <w:t>ros</w:t>
-      </w:r>
-      <w:proofErr w:type="spellEnd"/>
-      <w:r>
-        <w:rPr>
-          <w:rFonts w:ascii="Consolas" w:hAnsi="Consolas"/>
-          <w:sz w:val="20"/>
-          <w:szCs w:val="20"/>
-        </w:rPr>
-        <w:t>-d</w:t>
+        <w:t>sudo apt update &amp;&amp; sudo apt install ros-d</w:t>
       </w:r>
       <w:r>
         <w:rPr>
@@ -1576,45 +1117,7 @@
           <w:szCs w:val="22"/>
           <w:u w:val="single"/>
         </w:rPr>
-        <w:t xml:space="preserve">Update </w:t>
-      </w:r>
-      <w:r>
-        <w:rPr>
-          <w:rFonts w:ascii="Arial" w:hAnsi="Arial" w:cs="Arial"/>
-          <w:sz w:val="22"/>
-          <w:szCs w:val="22"/>
-          <w:u w:val="single"/>
-        </w:rPr>
-        <w:t xml:space="preserve">&amp; </w:t>
-      </w:r>
-      <w:proofErr w:type="gramStart"/>
-      <w:r>
-        <w:rPr>
-          <w:rFonts w:ascii="Arial" w:hAnsi="Arial" w:cs="Arial"/>
-          <w:sz w:val="22"/>
-          <w:szCs w:val="22"/>
-          <w:u w:val="single"/>
-        </w:rPr>
-        <w:t>Upgrade</w:t>
-      </w:r>
-      <w:proofErr w:type="gramEnd"/>
-      <w:r>
-        <w:rPr>
-          <w:rFonts w:ascii="Arial" w:hAnsi="Arial" w:cs="Arial"/>
-          <w:sz w:val="22"/>
-          <w:szCs w:val="22"/>
-          <w:u w:val="single"/>
-        </w:rPr>
-        <w:t xml:space="preserve"> </w:t>
-      </w:r>
-      <w:r>
-        <w:rPr>
-          <w:rFonts w:ascii="Arial" w:hAnsi="Arial" w:cs="Arial"/>
-          <w:sz w:val="22"/>
-          <w:szCs w:val="22"/>
-          <w:u w:val="single"/>
-        </w:rPr>
-        <w:t>your apt repository caches after setting up the repositories.</w:t>
+        <w:t>Update &amp; Upgrade your apt repository caches after setting up the repositories.</w:t>
       </w:r>
     </w:p>
     <w:p>
@@ -1633,23 +1136,13 @@
           <w:szCs w:val="20"/>
         </w:rPr>
       </w:pPr>
-      <w:proofErr w:type="spellStart"/>
       <w:r>
         <w:rPr>
           <w:rFonts w:ascii="Consolas" w:hAnsi="Consolas"/>
           <w:sz w:val="20"/>
           <w:szCs w:val="20"/>
         </w:rPr>
-        <w:t>sudo</w:t>
-      </w:r>
-      <w:proofErr w:type="spellEnd"/>
-      <w:r>
-        <w:rPr>
-          <w:rFonts w:ascii="Consolas" w:hAnsi="Consolas"/>
-          <w:sz w:val="20"/>
-          <w:szCs w:val="20"/>
-        </w:rPr>
-        <w:t xml:space="preserve"> apt update</w:t>
+        <w:t>sudo apt update</w:t>
       </w:r>
     </w:p>
     <w:p>
@@ -1662,23 +1155,13 @@
           <w:szCs w:val="20"/>
         </w:rPr>
       </w:pPr>
-      <w:proofErr w:type="spellStart"/>
       <w:r>
         <w:rPr>
           <w:rFonts w:ascii="Consolas" w:hAnsi="Consolas"/>
           <w:sz w:val="20"/>
           <w:szCs w:val="20"/>
         </w:rPr>
-        <w:t>sudo</w:t>
-      </w:r>
-      <w:proofErr w:type="spellEnd"/>
-      <w:r>
-        <w:rPr>
-          <w:rFonts w:ascii="Consolas" w:hAnsi="Consolas"/>
-          <w:sz w:val="20"/>
-          <w:szCs w:val="20"/>
-        </w:rPr>
-        <w:t xml:space="preserve"> apt upgrade</w:t>
+        <w:t>sudo apt upgrade</w:t>
       </w:r>
     </w:p>
     <w:p>
@@ -1691,41 +1174,13 @@
           <w:szCs w:val="20"/>
         </w:rPr>
       </w:pPr>
-      <w:proofErr w:type="spellStart"/>
       <w:r>
         <w:rPr>
           <w:rFonts w:ascii="Consolas" w:hAnsi="Consolas"/>
           <w:sz w:val="20"/>
           <w:szCs w:val="20"/>
         </w:rPr>
-        <w:t>sudo</w:t>
-      </w:r>
-      <w:proofErr w:type="spellEnd"/>
-      <w:r>
-        <w:rPr>
-          <w:rFonts w:ascii="Consolas" w:hAnsi="Consolas"/>
-          <w:sz w:val="20"/>
-          <w:szCs w:val="20"/>
-        </w:rPr>
-        <w:t xml:space="preserve"> apt install </w:t>
-      </w:r>
-      <w:proofErr w:type="spellStart"/>
-      <w:r>
-        <w:rPr>
-          <w:rFonts w:ascii="Consolas" w:hAnsi="Consolas"/>
-          <w:sz w:val="20"/>
-          <w:szCs w:val="20"/>
-        </w:rPr>
-        <w:t>ros</w:t>
-      </w:r>
-      <w:proofErr w:type="spellEnd"/>
-      <w:r>
-        <w:rPr>
-          <w:rFonts w:ascii="Consolas" w:hAnsi="Consolas"/>
-          <w:sz w:val="20"/>
-          <w:szCs w:val="20"/>
-        </w:rPr>
-        <w:t>-jazzy-desktop</w:t>
+        <w:t>sudo apt install ros-jazzy-desktop</w:t>
       </w:r>
     </w:p>
     <w:p>
@@ -1738,59 +1193,13 @@
           <w:szCs w:val="20"/>
         </w:rPr>
       </w:pPr>
-      <w:proofErr w:type="spellStart"/>
       <w:r>
         <w:rPr>
           <w:rFonts w:ascii="Consolas" w:hAnsi="Consolas"/>
           <w:sz w:val="20"/>
           <w:szCs w:val="20"/>
         </w:rPr>
-        <w:t>sudo</w:t>
-      </w:r>
-      <w:proofErr w:type="spellEnd"/>
-      <w:r>
-        <w:rPr>
-          <w:rFonts w:ascii="Consolas" w:hAnsi="Consolas"/>
-          <w:sz w:val="20"/>
-          <w:szCs w:val="20"/>
-        </w:rPr>
-        <w:t xml:space="preserve"> apt install </w:t>
-      </w:r>
-      <w:proofErr w:type="spellStart"/>
-      <w:r>
-        <w:rPr>
-          <w:rFonts w:ascii="Consolas" w:hAnsi="Consolas"/>
-          <w:sz w:val="20"/>
-          <w:szCs w:val="20"/>
-        </w:rPr>
-        <w:t>ros</w:t>
-      </w:r>
-      <w:proofErr w:type="spellEnd"/>
-      <w:r>
-        <w:rPr>
-          <w:rFonts w:ascii="Consolas" w:hAnsi="Consolas"/>
-          <w:sz w:val="20"/>
-          <w:szCs w:val="20"/>
-        </w:rPr>
-        <w:t>-jazzy-</w:t>
-      </w:r>
-      <w:proofErr w:type="spellStart"/>
-      <w:r>
-        <w:rPr>
-          <w:rFonts w:ascii="Consolas" w:hAnsi="Consolas"/>
-          <w:sz w:val="20"/>
-          <w:szCs w:val="20"/>
-        </w:rPr>
-        <w:t>ros</w:t>
-      </w:r>
-      <w:proofErr w:type="spellEnd"/>
-      <w:r>
-        <w:rPr>
-          <w:rFonts w:ascii="Consolas" w:hAnsi="Consolas"/>
-          <w:sz w:val="20"/>
-          <w:szCs w:val="20"/>
-        </w:rPr>
-        <w:t>-base</w:t>
+        <w:t>sudo apt install ros-jazzy-ros-base</w:t>
       </w:r>
     </w:p>
     <w:p>
@@ -1847,36 +1256,8 @@
           <w:sz w:val="20"/>
           <w:szCs w:val="20"/>
         </w:rPr>
-        <w:t>source /opt/</w:t>
-      </w:r>
-      <w:proofErr w:type="spellStart"/>
-      <w:r>
-        <w:rPr>
-          <w:rFonts w:ascii="Consolas" w:hAnsi="Consolas"/>
-          <w:sz w:val="20"/>
-          <w:szCs w:val="20"/>
-        </w:rPr>
-        <w:t>ros</w:t>
-      </w:r>
-      <w:proofErr w:type="spellEnd"/>
-      <w:r>
-        <w:rPr>
-          <w:rFonts w:ascii="Consolas" w:hAnsi="Consolas"/>
-          <w:sz w:val="20"/>
-          <w:szCs w:val="20"/>
-        </w:rPr>
-        <w:t>/jazzy/</w:t>
-      </w:r>
-      <w:proofErr w:type="spellStart"/>
-      <w:r>
-        <w:rPr>
-          <w:rFonts w:ascii="Consolas" w:hAnsi="Consolas"/>
-          <w:sz w:val="20"/>
-          <w:szCs w:val="20"/>
-        </w:rPr>
-        <w:t>setup.bash</w:t>
-      </w:r>
-      <w:proofErr w:type="spellEnd"/>
+        <w:t>source /opt/ros/jazzy/setup.bash</w:t>
+      </w:r>
     </w:p>
     <w:p>
       <w:pPr>
@@ -1917,25 +1298,7 @@
           <w:b/>
           <w:bCs/>
         </w:rPr>
-        <w:t xml:space="preserve"> Result (</w:t>
-      </w:r>
-      <w:proofErr w:type="spellStart"/>
-      <w:r>
-        <w:rPr>
-          <w:rFonts w:ascii="Times New Roman" w:hAnsi="Times New Roman" w:cs="Times New Roman"/>
-          <w:b/>
-          <w:bCs/>
-        </w:rPr>
-        <w:t>Upto</w:t>
-      </w:r>
-      <w:proofErr w:type="spellEnd"/>
-      <w:r>
-        <w:rPr>
-          <w:rFonts w:ascii="Times New Roman" w:hAnsi="Times New Roman" w:cs="Times New Roman"/>
-          <w:b/>
-          <w:bCs/>
-        </w:rPr>
-        <w:t xml:space="preserve"> setting up of environment)</w:t>
+        <w:t xml:space="preserve"> Result (Upto setting up of environment)</w:t>
       </w:r>
     </w:p>
     <w:p>
@@ -2162,16 +1525,912 @@
     </w:p>
     <w:p>
       <w:pPr>
+        <w:jc w:val="center"/>
+        <w:rPr>
+          <w:rFonts w:ascii="Times New Roman" w:hAnsi="Times New Roman" w:cs="Times New Roman"/>
+          <w:b/>
+          <w:bCs/>
+          <w:sz w:val="28"/>
+          <w:szCs w:val="28"/>
+        </w:rPr>
+      </w:pPr>
+      <w:r>
+        <w:rPr>
+          <w:rFonts w:ascii="Times New Roman" w:hAnsi="Times New Roman" w:cs="Times New Roman"/>
+          <w:b/>
+          <w:bCs/>
+          <w:sz w:val="28"/>
+          <w:szCs w:val="28"/>
+        </w:rPr>
+        <w:lastRenderedPageBreak/>
+        <w:t>Install</w:t>
+      </w:r>
+      <w:r>
+        <w:rPr>
+          <w:rFonts w:ascii="Times New Roman" w:hAnsi="Times New Roman" w:cs="Times New Roman"/>
+          <w:b/>
+          <w:bCs/>
+          <w:sz w:val="28"/>
+          <w:szCs w:val="28"/>
+        </w:rPr>
+        <w:t>ation</w:t>
+      </w:r>
+      <w:r>
+        <w:rPr>
+          <w:rFonts w:ascii="Times New Roman" w:hAnsi="Times New Roman" w:cs="Times New Roman"/>
+          <w:b/>
+          <w:bCs/>
+          <w:sz w:val="28"/>
+          <w:szCs w:val="28"/>
+        </w:rPr>
+        <w:t xml:space="preserve"> and </w:t>
+      </w:r>
+      <w:r>
+        <w:rPr>
+          <w:rFonts w:ascii="Times New Roman" w:hAnsi="Times New Roman" w:cs="Times New Roman"/>
+          <w:b/>
+          <w:bCs/>
+          <w:sz w:val="28"/>
+          <w:szCs w:val="28"/>
+        </w:rPr>
+        <w:t>execution of</w:t>
+      </w:r>
+      <w:r>
+        <w:rPr>
+          <w:rFonts w:ascii="Times New Roman" w:hAnsi="Times New Roman" w:cs="Times New Roman"/>
+          <w:b/>
+          <w:bCs/>
+          <w:sz w:val="28"/>
+          <w:szCs w:val="28"/>
+        </w:rPr>
+        <w:t xml:space="preserve"> turtlesim package</w:t>
+      </w:r>
+    </w:p>
+    <w:p>
+      <w:pPr>
+        <w:spacing w:line="360" w:lineRule="auto"/>
+        <w:rPr>
+          <w:rFonts w:ascii="Times New Roman" w:hAnsi="Times New Roman" w:cs="Times New Roman"/>
+        </w:rPr>
+      </w:pPr>
+    </w:p>
+    <w:p>
+      <w:pPr>
+        <w:pStyle w:val="ListParagraph"/>
+        <w:numPr>
+          <w:ilvl w:val="0"/>
+          <w:numId w:val="19"/>
+        </w:numPr>
+        <w:spacing w:line="360" w:lineRule="auto"/>
+        <w:rPr>
+          <w:rFonts w:ascii="Times New Roman" w:hAnsi="Times New Roman" w:cs="Times New Roman"/>
+        </w:rPr>
+      </w:pPr>
+      <w:r>
+        <w:rPr>
+          <w:rFonts w:ascii="Times New Roman" w:hAnsi="Times New Roman" w:cs="Times New Roman"/>
+        </w:rPr>
+        <w:t xml:space="preserve">Turtlesim is a lightweight simulator for learning ROS 2. </w:t>
+      </w:r>
+    </w:p>
+    <w:p>
+      <w:pPr>
+        <w:pStyle w:val="ListParagraph"/>
+        <w:numPr>
+          <w:ilvl w:val="0"/>
+          <w:numId w:val="19"/>
+        </w:numPr>
+        <w:spacing w:line="360" w:lineRule="auto"/>
+        <w:rPr>
+          <w:rFonts w:ascii="Times New Roman" w:hAnsi="Times New Roman" w:cs="Times New Roman"/>
+        </w:rPr>
+      </w:pPr>
+      <w:r>
+        <w:rPr>
+          <w:rFonts w:ascii="Times New Roman" w:hAnsi="Times New Roman" w:cs="Times New Roman"/>
+        </w:rPr>
+        <w:t>It illustrates what ROS 2 does at the most basic level to give you an idea of what you will do with a real robot or a robot simulation later on.</w:t>
+      </w:r>
+    </w:p>
+    <w:p>
+      <w:pPr>
+        <w:pStyle w:val="ListParagraph"/>
+        <w:spacing w:line="360" w:lineRule="auto"/>
+        <w:rPr>
+          <w:rFonts w:ascii="Times New Roman" w:hAnsi="Times New Roman" w:cs="Times New Roman"/>
+        </w:rPr>
+      </w:pPr>
+    </w:p>
+    <w:p>
+      <w:pPr>
+        <w:pStyle w:val="ListParagraph"/>
+        <w:numPr>
+          <w:ilvl w:val="0"/>
+          <w:numId w:val="21"/>
+        </w:numPr>
+        <w:spacing w:line="360" w:lineRule="auto"/>
+        <w:rPr>
+          <w:rFonts w:ascii="Times New Roman" w:hAnsi="Times New Roman" w:cs="Times New Roman"/>
+          <w:b/>
+          <w:bCs/>
+        </w:rPr>
+      </w:pPr>
+      <w:r>
+        <w:rPr>
+          <w:rFonts w:ascii="Times New Roman" w:hAnsi="Times New Roman" w:cs="Times New Roman"/>
+          <w:b/>
+          <w:bCs/>
+        </w:rPr>
+        <w:t>Install Turtlesim</w:t>
+      </w:r>
+    </w:p>
+    <w:p>
+      <w:pPr>
         <w:ind w:left="360"/>
-        <w:jc w:val="both"/>
-        <w:rPr>
-          <w:rFonts w:ascii="Times New Roman" w:hAnsi="Times New Roman" w:cs="Times New Roman"/>
-        </w:rPr>
-      </w:pPr>
-    </w:p>
-    <w:p>
-      <w:pPr>
-        <w:jc w:val="both"/>
+        <w:rPr>
+          <w:rFonts w:ascii="Arial" w:hAnsi="Arial" w:cs="Arial"/>
+          <w:sz w:val="22"/>
+          <w:szCs w:val="22"/>
+          <w:u w:val="single"/>
+        </w:rPr>
+      </w:pPr>
+      <w:r>
+        <w:rPr>
+          <w:rFonts w:ascii="Arial" w:hAnsi="Arial" w:cs="Arial"/>
+          <w:sz w:val="22"/>
+          <w:szCs w:val="22"/>
+        </w:rPr>
+        <w:t xml:space="preserve">                                </w:t>
+      </w:r>
+      <w:r>
+        <w:rPr>
+          <w:rFonts w:ascii="Arial" w:hAnsi="Arial" w:cs="Arial"/>
+          <w:sz w:val="22"/>
+          <w:szCs w:val="22"/>
+          <w:u w:val="single"/>
+        </w:rPr>
+        <w:t>start by sourcing your setup files in a new terminal</w:t>
+      </w:r>
+    </w:p>
+    <w:p>
+      <w:pPr>
+        <w:ind w:left="1440"/>
+        <w:rPr>
+          <w:rFonts w:cstheme="minorHAnsi"/>
+          <w:sz w:val="20"/>
+          <w:szCs w:val="20"/>
+        </w:rPr>
+      </w:pPr>
+      <w:r>
+        <w:rPr>
+          <w:rFonts w:cstheme="minorHAnsi"/>
+          <w:sz w:val="20"/>
+          <w:szCs w:val="20"/>
+        </w:rPr>
+        <w:t xml:space="preserve">                    </w:t>
+      </w:r>
+      <w:r>
+        <w:rPr>
+          <w:rFonts w:cstheme="minorHAnsi"/>
+          <w:sz w:val="20"/>
+          <w:szCs w:val="20"/>
+        </w:rPr>
+        <w:t>sudo apt update</w:t>
+      </w:r>
+    </w:p>
+    <w:p>
+      <w:pPr>
+        <w:ind w:left="1440"/>
+        <w:rPr>
+          <w:rFonts w:cstheme="minorHAnsi"/>
+          <w:sz w:val="20"/>
+          <w:szCs w:val="20"/>
+        </w:rPr>
+      </w:pPr>
+      <w:r>
+        <w:rPr>
+          <w:rFonts w:cstheme="minorHAnsi"/>
+          <w:sz w:val="20"/>
+          <w:szCs w:val="20"/>
+        </w:rPr>
+        <w:t xml:space="preserve">                    </w:t>
+      </w:r>
+      <w:r>
+        <w:rPr>
+          <w:rFonts w:cstheme="minorHAnsi"/>
+          <w:sz w:val="20"/>
+          <w:szCs w:val="20"/>
+        </w:rPr>
+        <w:t>sudo apt install ros-jazzy-turtlesim</w:t>
+      </w:r>
+    </w:p>
+    <w:p>
+      <w:pPr>
+        <w:pStyle w:val="ListParagraph"/>
+        <w:ind w:left="1080"/>
+        <w:rPr>
+          <w:rFonts w:cstheme="minorHAnsi"/>
+          <w:sz w:val="20"/>
+          <w:szCs w:val="20"/>
+        </w:rPr>
+      </w:pPr>
+      <w:r>
+        <w:rPr>
+          <w:rFonts w:cstheme="minorHAnsi"/>
+          <w:sz w:val="20"/>
+          <w:szCs w:val="20"/>
+        </w:rPr>
+        <w:t xml:space="preserve">  </w:t>
+      </w:r>
+    </w:p>
+    <w:p>
+      <w:pPr>
+        <w:rPr>
+          <w:rFonts w:ascii="Arial" w:hAnsi="Arial" w:cs="Arial"/>
+          <w:sz w:val="22"/>
+          <w:szCs w:val="22"/>
+          <w:u w:val="single"/>
+        </w:rPr>
+      </w:pPr>
+      <w:r>
+        <w:rPr>
+          <w:rFonts w:ascii="Arial" w:hAnsi="Arial" w:cs="Arial"/>
+          <w:sz w:val="22"/>
+          <w:szCs w:val="22"/>
+        </w:rPr>
+        <w:t xml:space="preserve">                                      </w:t>
+      </w:r>
+      <w:r>
+        <w:rPr>
+          <w:rFonts w:ascii="Arial" w:hAnsi="Arial" w:cs="Arial"/>
+          <w:sz w:val="22"/>
+          <w:szCs w:val="22"/>
+          <w:u w:val="single"/>
+        </w:rPr>
+        <w:t xml:space="preserve">Check whether the packages are installed  </w:t>
+      </w:r>
+    </w:p>
+    <w:p>
+      <w:pPr>
+        <w:rPr>
+          <w:rFonts w:ascii="Consolas" w:hAnsi="Consolas"/>
+          <w:sz w:val="20"/>
+          <w:szCs w:val="20"/>
+        </w:rPr>
+      </w:pPr>
+      <w:r>
+        <w:rPr>
+          <w:rFonts w:ascii="Consolas" w:hAnsi="Consolas"/>
+          <w:sz w:val="20"/>
+          <w:szCs w:val="20"/>
+        </w:rPr>
+        <w:t xml:space="preserve">                  </w:t>
+      </w:r>
+      <w:r>
+        <w:rPr>
+          <w:rFonts w:ascii="Consolas" w:hAnsi="Consolas"/>
+          <w:sz w:val="20"/>
+          <w:szCs w:val="20"/>
+        </w:rPr>
+        <w:t xml:space="preserve">   </w:t>
+      </w:r>
+      <w:r>
+        <w:rPr>
+          <w:rFonts w:ascii="Consolas" w:hAnsi="Consolas"/>
+          <w:sz w:val="20"/>
+          <w:szCs w:val="20"/>
+        </w:rPr>
+        <w:t>ros2 pkg executables turtlesim</w:t>
+      </w:r>
+    </w:p>
+    <w:p>
+      <w:pPr>
+        <w:rPr>
+          <w:rFonts w:ascii="Consolas" w:hAnsi="Consolas"/>
+          <w:sz w:val="20"/>
+          <w:szCs w:val="20"/>
+        </w:rPr>
+      </w:pPr>
+    </w:p>
+    <w:p>
+      <w:pPr>
+        <w:pStyle w:val="ListParagraph"/>
+        <w:numPr>
+          <w:ilvl w:val="0"/>
+          <w:numId w:val="21"/>
+        </w:numPr>
+        <w:rPr>
+          <w:rFonts w:ascii="Times New Roman" w:hAnsi="Times New Roman" w:cs="Times New Roman"/>
+          <w:b/>
+          <w:bCs/>
+        </w:rPr>
+      </w:pPr>
+      <w:r>
+        <w:rPr>
+          <w:rFonts w:ascii="Times New Roman" w:hAnsi="Times New Roman" w:cs="Times New Roman"/>
+          <w:b/>
+          <w:bCs/>
+        </w:rPr>
+        <w:t>Start Turtlesim</w:t>
+      </w:r>
+    </w:p>
+    <w:p>
+      <w:pPr>
+        <w:rPr>
+          <w:rFonts w:ascii="Consolas" w:hAnsi="Consolas"/>
+          <w:sz w:val="20"/>
+          <w:szCs w:val="20"/>
+        </w:rPr>
+      </w:pPr>
+      <w:r>
+        <w:rPr>
+          <w:rFonts w:ascii="Consolas" w:hAnsi="Consolas"/>
+          <w:sz w:val="20"/>
+          <w:szCs w:val="20"/>
+        </w:rPr>
+        <w:t xml:space="preserve">                   </w:t>
+      </w:r>
+      <w:r>
+        <w:rPr>
+          <w:rFonts w:ascii="Consolas" w:hAnsi="Consolas"/>
+          <w:sz w:val="20"/>
+          <w:szCs w:val="20"/>
+        </w:rPr>
+        <w:t xml:space="preserve">  </w:t>
+      </w:r>
+      <w:r>
+        <w:rPr>
+          <w:rFonts w:ascii="Consolas" w:hAnsi="Consolas"/>
+          <w:sz w:val="20"/>
+          <w:szCs w:val="20"/>
+        </w:rPr>
+        <w:t>ros2 run turtlesim turtlesim_node</w:t>
+      </w:r>
+    </w:p>
+    <w:p>
+      <w:pPr>
+        <w:rPr>
+          <w:rFonts w:ascii="Consolas" w:hAnsi="Consolas"/>
+          <w:sz w:val="20"/>
+          <w:szCs w:val="20"/>
+        </w:rPr>
+      </w:pPr>
+    </w:p>
+    <w:p>
+      <w:pPr>
+        <w:pStyle w:val="ListParagraph"/>
+        <w:numPr>
+          <w:ilvl w:val="0"/>
+          <w:numId w:val="21"/>
+        </w:numPr>
+        <w:rPr>
+          <w:rFonts w:ascii="Times New Roman" w:hAnsi="Times New Roman" w:cs="Times New Roman"/>
+          <w:b/>
+          <w:bCs/>
+        </w:rPr>
+      </w:pPr>
+      <w:r>
+        <w:rPr>
+          <w:rFonts w:ascii="Times New Roman" w:hAnsi="Times New Roman" w:cs="Times New Roman"/>
+          <w:b/>
+          <w:bCs/>
+        </w:rPr>
+        <w:t>Use Turtlesim</w:t>
+      </w:r>
+    </w:p>
+    <w:p>
+      <w:pPr>
+        <w:ind w:left="2160"/>
+        <w:rPr>
+          <w:rFonts w:ascii="Arial" w:hAnsi="Arial" w:cs="Arial"/>
+          <w:sz w:val="22"/>
+          <w:szCs w:val="22"/>
+        </w:rPr>
+      </w:pPr>
+      <w:r>
+        <w:rPr>
+          <w:rFonts w:ascii="Arial" w:hAnsi="Arial" w:cs="Arial"/>
+          <w:sz w:val="22"/>
+          <w:szCs w:val="22"/>
+        </w:rPr>
+        <w:t xml:space="preserve"> </w:t>
+      </w:r>
+    </w:p>
+    <w:p>
+      <w:pPr>
+        <w:ind w:left="2160"/>
+        <w:rPr>
+          <w:rFonts w:ascii="Arial" w:hAnsi="Arial" w:cs="Arial"/>
+          <w:sz w:val="22"/>
+          <w:szCs w:val="22"/>
+          <w:u w:val="single"/>
+        </w:rPr>
+      </w:pPr>
+      <w:r>
+        <w:rPr>
+          <w:rFonts w:ascii="Arial" w:hAnsi="Arial" w:cs="Arial"/>
+          <w:sz w:val="22"/>
+          <w:szCs w:val="22"/>
+        </w:rPr>
+        <w:t xml:space="preserve"> </w:t>
+      </w:r>
+      <w:r>
+        <w:rPr>
+          <w:rFonts w:ascii="Arial" w:hAnsi="Arial" w:cs="Arial"/>
+          <w:sz w:val="22"/>
+          <w:szCs w:val="22"/>
+          <w:u w:val="single"/>
+        </w:rPr>
+        <w:t>Open a new terminal and source ROS 2 again.</w:t>
+      </w:r>
+    </w:p>
+    <w:p>
+      <w:pPr>
+        <w:ind w:left="2160"/>
+        <w:rPr>
+          <w:rFonts w:ascii="Consolas" w:hAnsi="Consolas"/>
+          <w:sz w:val="20"/>
+          <w:szCs w:val="20"/>
+        </w:rPr>
+      </w:pPr>
+      <w:r>
+        <w:rPr>
+          <w:rFonts w:ascii="Consolas" w:hAnsi="Consolas"/>
+          <w:sz w:val="20"/>
+          <w:szCs w:val="20"/>
+        </w:rPr>
+        <w:t xml:space="preserve"> </w:t>
+      </w:r>
+      <w:r>
+        <w:rPr>
+          <w:rFonts w:ascii="Consolas" w:hAnsi="Consolas"/>
+          <w:sz w:val="20"/>
+          <w:szCs w:val="20"/>
+        </w:rPr>
+        <w:t>ros2 run turtlesim turtle_teleop_key</w:t>
+      </w:r>
+    </w:p>
+    <w:p>
+      <w:pPr>
+        <w:rPr>
+          <w:rFonts w:ascii="Consolas" w:hAnsi="Consolas"/>
+          <w:sz w:val="20"/>
+          <w:szCs w:val="20"/>
+        </w:rPr>
+      </w:pPr>
+    </w:p>
+    <w:p>
+      <w:pPr>
+        <w:ind w:left="1440"/>
+        <w:rPr>
+          <w:rFonts w:ascii="Arial" w:hAnsi="Arial" w:cs="Arial"/>
+          <w:sz w:val="22"/>
+          <w:szCs w:val="22"/>
+        </w:rPr>
+      </w:pPr>
+      <w:r>
+        <w:rPr>
+          <w:rFonts w:ascii="Arial" w:hAnsi="Arial" w:cs="Arial"/>
+          <w:sz w:val="22"/>
+          <w:szCs w:val="22"/>
+          <w:highlight w:val="lightGray"/>
+        </w:rPr>
+        <w:t xml:space="preserve"> </w:t>
+      </w:r>
+      <w:r>
+        <w:rPr>
+          <w:rFonts w:ascii="Arial" w:hAnsi="Arial" w:cs="Arial"/>
+          <w:sz w:val="22"/>
+          <w:szCs w:val="22"/>
+          <w:highlight w:val="lightGray"/>
+        </w:rPr>
+        <w:t>Use the arrow keys on your keyboard to control the turtle.</w:t>
+      </w:r>
+    </w:p>
+    <w:p>
+      <w:pPr>
+        <w:ind w:left="2160"/>
+        <w:rPr>
+          <w:rFonts w:ascii="Arial" w:hAnsi="Arial" w:cs="Arial"/>
+          <w:sz w:val="22"/>
+          <w:szCs w:val="22"/>
+          <w:u w:val="single"/>
+        </w:rPr>
+      </w:pPr>
+    </w:p>
+    <w:p>
+      <w:pPr>
+        <w:rPr>
+          <w:rFonts w:ascii="Arial" w:hAnsi="Arial" w:cs="Arial"/>
+          <w:sz w:val="22"/>
+          <w:szCs w:val="22"/>
+        </w:rPr>
+      </w:pPr>
+    </w:p>
+    <w:p>
+      <w:pPr>
+        <w:rPr>
+          <w:rFonts w:ascii="Arial" w:hAnsi="Arial" w:cs="Arial"/>
+          <w:sz w:val="22"/>
+          <w:szCs w:val="22"/>
+        </w:rPr>
+      </w:pPr>
+    </w:p>
+    <w:p>
+      <w:pPr>
+        <w:rPr>
+          <w:rFonts w:ascii="Arial" w:hAnsi="Arial" w:cs="Arial"/>
+          <w:sz w:val="22"/>
+          <w:szCs w:val="22"/>
+        </w:rPr>
+      </w:pPr>
+    </w:p>
+    <w:p>
+      <w:pPr>
+        <w:rPr>
+          <w:rFonts w:ascii="Arial" w:hAnsi="Arial" w:cs="Arial"/>
+          <w:sz w:val="22"/>
+          <w:szCs w:val="22"/>
+        </w:rPr>
+      </w:pPr>
+    </w:p>
+    <w:p>
+      <w:pPr>
+        <w:pStyle w:val="ListParagraph"/>
+        <w:numPr>
+          <w:ilvl w:val="0"/>
+          <w:numId w:val="11"/>
+        </w:numPr>
+        <w:rPr>
+          <w:rFonts w:ascii="Times New Roman" w:hAnsi="Times New Roman" w:cs="Times New Roman"/>
+          <w:b/>
+          <w:bCs/>
+        </w:rPr>
+      </w:pPr>
+      <w:r>
+        <w:rPr>
+          <w:rFonts w:ascii="Times New Roman" w:hAnsi="Times New Roman" w:cs="Times New Roman"/>
+          <w:b/>
+          <w:bCs/>
+        </w:rPr>
+        <w:lastRenderedPageBreak/>
+        <w:t xml:space="preserve">Results </w:t>
+      </w:r>
+    </w:p>
+    <w:p>
+      <w:pPr>
+        <w:pStyle w:val="ListParagraph"/>
+        <w:ind w:left="810"/>
+        <w:rPr>
+          <w:rFonts w:ascii="Times New Roman" w:hAnsi="Times New Roman" w:cs="Times New Roman"/>
+          <w:b/>
+          <w:bCs/>
+        </w:rPr>
+      </w:pPr>
+    </w:p>
+    <w:p>
+      <w:pPr>
+        <w:pStyle w:val="ListParagraph"/>
+        <w:ind w:left="810"/>
+        <w:rPr>
+          <w:rFonts w:ascii="Times New Roman" w:hAnsi="Times New Roman" w:cs="Times New Roman"/>
+          <w:b/>
+          <w:bCs/>
+        </w:rPr>
+      </w:pPr>
+      <w:r>
+        <w:rPr>
+          <w:noProof/>
+        </w:rPr>
+        <w:drawing>
+          <wp:anchor distT="0" distB="0" distL="114300" distR="114300" simplePos="0" relativeHeight="251659264" behindDoc="0" locked="0" layoutInCell="1" allowOverlap="1" wp14:anchorId="17BCA1B5" wp14:editId="2CFD5299">
+            <wp:simplePos x="0" y="0"/>
+            <wp:positionH relativeFrom="margin">
+              <wp:posOffset>534670</wp:posOffset>
+            </wp:positionH>
+            <wp:positionV relativeFrom="margin">
+              <wp:posOffset>720090</wp:posOffset>
+            </wp:positionV>
+            <wp:extent cx="5532755" cy="5414010"/>
+            <wp:effectExtent l="0" t="0" r="0" b="0"/>
+            <wp:wrapSquare wrapText="bothSides"/>
+            <wp:docPr id="1520053012" name="Picture 1"/>
+            <wp:cNvGraphicFramePr>
+              <a:graphicFrameLocks xmlns:a="http://schemas.openxmlformats.org/drawingml/2006/main" noChangeAspect="1"/>
+            </wp:cNvGraphicFramePr>
+            <a:graphic xmlns:a="http://schemas.openxmlformats.org/drawingml/2006/main">
+              <a:graphicData uri="http://schemas.openxmlformats.org/drawingml/2006/picture">
+                <pic:pic xmlns:pic="http://schemas.openxmlformats.org/drawingml/2006/picture">
+                  <pic:nvPicPr>
+                    <pic:cNvPr id="1520053012" name="Picture 1520053012"/>
+                    <pic:cNvPicPr/>
+                  </pic:nvPicPr>
+                  <pic:blipFill>
+                    <a:blip r:embed="rId20" cstate="print">
+                      <a:extLst>
+                        <a:ext uri="{28A0092B-C50C-407E-A947-70E740481C1C}">
+                          <a14:useLocalDpi xmlns:a14="http://schemas.microsoft.com/office/drawing/2010/main" val="0"/>
+                        </a:ext>
+                      </a:extLst>
+                    </a:blip>
+                    <a:stretch>
+                      <a:fillRect/>
+                    </a:stretch>
+                  </pic:blipFill>
+                  <pic:spPr>
+                    <a:xfrm>
+                      <a:off x="0" y="0"/>
+                      <a:ext cx="5532755" cy="5414010"/>
+                    </a:xfrm>
+                    <a:prstGeom prst="rect">
+                      <a:avLst/>
+                    </a:prstGeom>
+                  </pic:spPr>
+                </pic:pic>
+              </a:graphicData>
+            </a:graphic>
+          </wp:anchor>
+        </w:drawing>
+      </w:r>
+    </w:p>
+    <w:p>
+      <w:pPr>
+        <w:pStyle w:val="ListParagraph"/>
+        <w:ind w:left="810"/>
+        <w:rPr>
+          <w:rFonts w:ascii="Times New Roman" w:hAnsi="Times New Roman" w:cs="Times New Roman"/>
+          <w:b/>
+          <w:bCs/>
+        </w:rPr>
+      </w:pPr>
+    </w:p>
+    <w:p>
+      <w:pPr>
+        <w:ind w:left="450"/>
+        <w:jc w:val="center"/>
+        <w:rPr>
+          <w:rFonts w:ascii="Times New Roman" w:hAnsi="Times New Roman" w:cs="Times New Roman"/>
+        </w:rPr>
+      </w:pPr>
+      <w:r>
+        <w:rPr>
+          <w:rFonts w:ascii="Times New Roman" w:hAnsi="Times New Roman" w:cs="Times New Roman"/>
+        </w:rPr>
+        <w:t>(The display after the copmpletion of 2</w:t>
+      </w:r>
+      <w:r>
+        <w:rPr>
+          <w:rFonts w:ascii="Times New Roman" w:hAnsi="Times New Roman" w:cs="Times New Roman"/>
+          <w:vertAlign w:val="superscript"/>
+        </w:rPr>
+        <w:t>nd</w:t>
+      </w:r>
+      <w:r>
+        <w:rPr>
+          <w:rFonts w:ascii="Times New Roman" w:hAnsi="Times New Roman" w:cs="Times New Roman"/>
+        </w:rPr>
+        <w:t xml:space="preserve"> step)</w:t>
+      </w:r>
+    </w:p>
+    <w:p>
+      <w:pPr>
+        <w:ind w:left="450"/>
+        <w:rPr>
+          <w:rFonts w:ascii="Times New Roman" w:hAnsi="Times New Roman" w:cs="Times New Roman"/>
+        </w:rPr>
+      </w:pPr>
+    </w:p>
+    <w:p>
+      <w:pPr>
+        <w:ind w:left="450"/>
+        <w:rPr>
+          <w:rFonts w:ascii="Times New Roman" w:hAnsi="Times New Roman" w:cs="Times New Roman"/>
+        </w:rPr>
+      </w:pPr>
+    </w:p>
+    <w:p>
+      <w:pPr>
+        <w:ind w:left="450"/>
+        <w:rPr>
+          <w:rFonts w:ascii="Times New Roman" w:hAnsi="Times New Roman" w:cs="Times New Roman"/>
+        </w:rPr>
+      </w:pPr>
+    </w:p>
+    <w:p>
+      <w:pPr>
+        <w:ind w:left="450"/>
+        <w:rPr>
+          <w:rFonts w:ascii="Times New Roman" w:hAnsi="Times New Roman" w:cs="Times New Roman"/>
+        </w:rPr>
+      </w:pPr>
+    </w:p>
+    <w:p>
+      <w:pPr>
+        <w:ind w:left="450"/>
+        <w:rPr>
+          <w:rFonts w:ascii="Times New Roman" w:hAnsi="Times New Roman" w:cs="Times New Roman"/>
+        </w:rPr>
+      </w:pPr>
+    </w:p>
+    <w:p>
+      <w:pPr>
+        <w:ind w:left="450"/>
+        <w:rPr>
+          <w:rFonts w:ascii="Times New Roman" w:hAnsi="Times New Roman" w:cs="Times New Roman"/>
+        </w:rPr>
+      </w:pPr>
+      <w:r>
+        <w:rPr>
+          <w:rFonts w:ascii="Times New Roman" w:hAnsi="Times New Roman" w:cs="Times New Roman"/>
+          <w:noProof/>
+        </w:rPr>
+        <w:lastRenderedPageBreak/>
+        <w:drawing>
+          <wp:inline distT="0" distB="0" distL="0" distR="0" wp14:anchorId="0AEA22EF" wp14:editId="0FAA1DF8">
+            <wp:extent cx="5631659" cy="2604211"/>
+            <wp:effectExtent l="0" t="0" r="7620" b="5715"/>
+            <wp:docPr id="1160312490" name="Picture 3"/>
+            <wp:cNvGraphicFramePr>
+              <a:graphicFrameLocks xmlns:a="http://schemas.openxmlformats.org/drawingml/2006/main" noChangeAspect="1"/>
+            </wp:cNvGraphicFramePr>
+            <a:graphic xmlns:a="http://schemas.openxmlformats.org/drawingml/2006/main">
+              <a:graphicData uri="http://schemas.openxmlformats.org/drawingml/2006/picture">
+                <pic:pic xmlns:pic="http://schemas.openxmlformats.org/drawingml/2006/picture">
+                  <pic:nvPicPr>
+                    <pic:cNvPr id="1160312490" name="Picture 1160312490"/>
+                    <pic:cNvPicPr/>
+                  </pic:nvPicPr>
+                  <pic:blipFill>
+                    <a:blip r:embed="rId21" cstate="print">
+                      <a:extLst>
+                        <a:ext uri="{28A0092B-C50C-407E-A947-70E740481C1C}">
+                          <a14:useLocalDpi xmlns:a14="http://schemas.microsoft.com/office/drawing/2010/main" val="0"/>
+                        </a:ext>
+                      </a:extLst>
+                    </a:blip>
+                    <a:stretch>
+                      <a:fillRect/>
+                    </a:stretch>
+                  </pic:blipFill>
+                  <pic:spPr>
+                    <a:xfrm>
+                      <a:off x="0" y="0"/>
+                      <a:ext cx="5652248" cy="2613732"/>
+                    </a:xfrm>
+                    <a:prstGeom prst="rect">
+                      <a:avLst/>
+                    </a:prstGeom>
+                  </pic:spPr>
+                </pic:pic>
+              </a:graphicData>
+            </a:graphic>
+          </wp:inline>
+        </w:drawing>
+      </w:r>
+    </w:p>
+    <w:p>
+      <w:pPr>
+        <w:rPr>
+          <w:rFonts w:ascii="Times New Roman" w:hAnsi="Times New Roman" w:cs="Times New Roman"/>
+        </w:rPr>
+      </w:pPr>
+      <w:r>
+        <w:rPr>
+          <w:rFonts w:ascii="Times New Roman" w:hAnsi="Times New Roman" w:cs="Times New Roman"/>
+        </w:rPr>
+        <w:t xml:space="preserve">                                          (Display after the completion of 3</w:t>
+      </w:r>
+      <w:r>
+        <w:rPr>
+          <w:rFonts w:ascii="Times New Roman" w:hAnsi="Times New Roman" w:cs="Times New Roman"/>
+          <w:vertAlign w:val="superscript"/>
+        </w:rPr>
+        <w:t>rd</w:t>
+      </w:r>
+      <w:r>
+        <w:rPr>
+          <w:rFonts w:ascii="Times New Roman" w:hAnsi="Times New Roman" w:cs="Times New Roman"/>
+        </w:rPr>
+        <w:t xml:space="preserve"> step)</w:t>
+      </w:r>
+    </w:p>
+    <w:p>
+      <w:pPr>
+        <w:ind w:left="450"/>
+        <w:rPr>
+          <w:rFonts w:ascii="Times New Roman" w:hAnsi="Times New Roman" w:cs="Times New Roman"/>
+        </w:rPr>
+      </w:pPr>
+    </w:p>
+    <w:p>
+      <w:pPr>
+        <w:ind w:left="450"/>
+        <w:rPr>
+          <w:rFonts w:ascii="Times New Roman" w:hAnsi="Times New Roman" w:cs="Times New Roman"/>
+        </w:rPr>
+      </w:pPr>
+    </w:p>
+    <w:p>
+      <w:pPr>
+        <w:ind w:left="450"/>
+        <w:rPr>
+          <w:rFonts w:ascii="Times New Roman" w:hAnsi="Times New Roman" w:cs="Times New Roman"/>
+        </w:rPr>
+      </w:pPr>
+      <w:r>
+        <w:rPr>
+          <w:rFonts w:ascii="Times New Roman" w:hAnsi="Times New Roman" w:cs="Times New Roman"/>
+          <w:noProof/>
+        </w:rPr>
+        <w:drawing>
+          <wp:inline distT="0" distB="0" distL="0" distR="0" wp14:anchorId="442A6230" wp14:editId="5AEB4B06">
+            <wp:extent cx="5943600" cy="3430270"/>
+            <wp:effectExtent l="0" t="0" r="0" b="0"/>
+            <wp:docPr id="1402016543" name="Picture 4"/>
+            <wp:cNvGraphicFramePr>
+              <a:graphicFrameLocks xmlns:a="http://schemas.openxmlformats.org/drawingml/2006/main" noChangeAspect="1"/>
+            </wp:cNvGraphicFramePr>
+            <a:graphic xmlns:a="http://schemas.openxmlformats.org/drawingml/2006/main">
+              <a:graphicData uri="http://schemas.openxmlformats.org/drawingml/2006/picture">
+                <pic:pic xmlns:pic="http://schemas.openxmlformats.org/drawingml/2006/picture">
+                  <pic:nvPicPr>
+                    <pic:cNvPr id="1402016543" name="Picture 1402016543"/>
+                    <pic:cNvPicPr/>
+                  </pic:nvPicPr>
+                  <pic:blipFill>
+                    <a:blip r:embed="rId22" cstate="print">
+                      <a:extLst>
+                        <a:ext uri="{28A0092B-C50C-407E-A947-70E740481C1C}">
+                          <a14:useLocalDpi xmlns:a14="http://schemas.microsoft.com/office/drawing/2010/main" val="0"/>
+                        </a:ext>
+                      </a:extLst>
+                    </a:blip>
+                    <a:stretch>
+                      <a:fillRect/>
+                    </a:stretch>
+                  </pic:blipFill>
+                  <pic:spPr>
+                    <a:xfrm>
+                      <a:off x="0" y="0"/>
+                      <a:ext cx="5943600" cy="3430270"/>
+                    </a:xfrm>
+                    <a:prstGeom prst="rect">
+                      <a:avLst/>
+                    </a:prstGeom>
+                  </pic:spPr>
+                </pic:pic>
+              </a:graphicData>
+            </a:graphic>
+          </wp:inline>
+        </w:drawing>
+      </w:r>
+    </w:p>
+    <w:p>
+      <w:pPr>
+        <w:ind w:left="450"/>
+        <w:jc w:val="center"/>
+        <w:rPr>
+          <w:rFonts w:ascii="Times New Roman" w:hAnsi="Times New Roman" w:cs="Times New Roman"/>
+        </w:rPr>
+      </w:pPr>
+      <w:r>
+        <w:rPr>
+          <w:rFonts w:ascii="Times New Roman" w:hAnsi="Times New Roman" w:cs="Times New Roman"/>
+        </w:rPr>
+        <w:t>(Display of moved turtle in random directions)</w:t>
+      </w:r>
+    </w:p>
+    <w:p>
+      <w:pPr>
+        <w:ind w:left="450"/>
+        <w:rPr>
+          <w:rFonts w:ascii="Times New Roman" w:hAnsi="Times New Roman" w:cs="Times New Roman"/>
+        </w:rPr>
+      </w:pPr>
+    </w:p>
+    <w:p>
+      <w:pPr>
+        <w:ind w:left="450"/>
         <w:rPr>
           <w:rFonts w:ascii="Times New Roman" w:hAnsi="Times New Roman" w:cs="Times New Roman"/>
         </w:rPr>
@@ -2481,6 +2740,119 @@
     </w:lvl>
   </w:abstractNum>
   <w:abstractNum w:abstractNumId="3" w15:restartNumberingAfterBreak="0">
+    <w:nsid w:val="11673EF0"/>
+    <w:multiLevelType w:val="hybridMultilevel"/>
+    <w:tmpl w:val="6C50B542"/>
+    <w:lvl w:ilvl="0" w:tplc="04090001">
+      <w:start w:val="1"/>
+      <w:numFmt w:val="bullet"/>
+      <w:lvlText w:val=""/>
+      <w:lvlJc w:val="left"/>
+      <w:pPr>
+        <w:ind w:left="720" w:hanging="360"/>
+      </w:pPr>
+      <w:rPr>
+        <w:rFonts w:ascii="Symbol" w:hAnsi="Symbol" w:hint="default"/>
+      </w:rPr>
+    </w:lvl>
+    <w:lvl w:ilvl="1" w:tplc="04090003" w:tentative="1">
+      <w:start w:val="1"/>
+      <w:numFmt w:val="bullet"/>
+      <w:lvlText w:val="o"/>
+      <w:lvlJc w:val="left"/>
+      <w:pPr>
+        <w:ind w:left="1440" w:hanging="360"/>
+      </w:pPr>
+      <w:rPr>
+        <w:rFonts w:ascii="Courier New" w:hAnsi="Courier New" w:cs="Courier New" w:hint="default"/>
+      </w:rPr>
+    </w:lvl>
+    <w:lvl w:ilvl="2" w:tplc="04090005" w:tentative="1">
+      <w:start w:val="1"/>
+      <w:numFmt w:val="bullet"/>
+      <w:lvlText w:val=""/>
+      <w:lvlJc w:val="left"/>
+      <w:pPr>
+        <w:ind w:left="2160" w:hanging="360"/>
+      </w:pPr>
+      <w:rPr>
+        <w:rFonts w:ascii="Wingdings" w:hAnsi="Wingdings" w:hint="default"/>
+      </w:rPr>
+    </w:lvl>
+    <w:lvl w:ilvl="3" w:tplc="04090001" w:tentative="1">
+      <w:start w:val="1"/>
+      <w:numFmt w:val="bullet"/>
+      <w:lvlText w:val=""/>
+      <w:lvlJc w:val="left"/>
+      <w:pPr>
+        <w:ind w:left="2880" w:hanging="360"/>
+      </w:pPr>
+      <w:rPr>
+        <w:rFonts w:ascii="Symbol" w:hAnsi="Symbol" w:hint="default"/>
+      </w:rPr>
+    </w:lvl>
+    <w:lvl w:ilvl="4" w:tplc="04090003" w:tentative="1">
+      <w:start w:val="1"/>
+      <w:numFmt w:val="bullet"/>
+      <w:lvlText w:val="o"/>
+      <w:lvlJc w:val="left"/>
+      <w:pPr>
+        <w:ind w:left="3600" w:hanging="360"/>
+      </w:pPr>
+      <w:rPr>
+        <w:rFonts w:ascii="Courier New" w:hAnsi="Courier New" w:cs="Courier New" w:hint="default"/>
+      </w:rPr>
+    </w:lvl>
+    <w:lvl w:ilvl="5" w:tplc="04090005" w:tentative="1">
+      <w:start w:val="1"/>
+      <w:numFmt w:val="bullet"/>
+      <w:lvlText w:val=""/>
+      <w:lvlJc w:val="left"/>
+      <w:pPr>
+        <w:ind w:left="4320" w:hanging="360"/>
+      </w:pPr>
+      <w:rPr>
+        <w:rFonts w:ascii="Wingdings" w:hAnsi="Wingdings" w:hint="default"/>
+      </w:rPr>
+    </w:lvl>
+    <w:lvl w:ilvl="6" w:tplc="04090001" w:tentative="1">
+      <w:start w:val="1"/>
+      <w:numFmt w:val="bullet"/>
+      <w:lvlText w:val=""/>
+      <w:lvlJc w:val="left"/>
+      <w:pPr>
+        <w:ind w:left="5040" w:hanging="360"/>
+      </w:pPr>
+      <w:rPr>
+        <w:rFonts w:ascii="Symbol" w:hAnsi="Symbol" w:hint="default"/>
+      </w:rPr>
+    </w:lvl>
+    <w:lvl w:ilvl="7" w:tplc="04090003" w:tentative="1">
+      <w:start w:val="1"/>
+      <w:numFmt w:val="bullet"/>
+      <w:lvlText w:val="o"/>
+      <w:lvlJc w:val="left"/>
+      <w:pPr>
+        <w:ind w:left="5760" w:hanging="360"/>
+      </w:pPr>
+      <w:rPr>
+        <w:rFonts w:ascii="Courier New" w:hAnsi="Courier New" w:cs="Courier New" w:hint="default"/>
+      </w:rPr>
+    </w:lvl>
+    <w:lvl w:ilvl="8" w:tplc="04090005" w:tentative="1">
+      <w:start w:val="1"/>
+      <w:numFmt w:val="bullet"/>
+      <w:lvlText w:val=""/>
+      <w:lvlJc w:val="left"/>
+      <w:pPr>
+        <w:ind w:left="6480" w:hanging="360"/>
+      </w:pPr>
+      <w:rPr>
+        <w:rFonts w:ascii="Wingdings" w:hAnsi="Wingdings" w:hint="default"/>
+      </w:rPr>
+    </w:lvl>
+  </w:abstractNum>
+  <w:abstractNum w:abstractNumId="4" w15:restartNumberingAfterBreak="0">
     <w:nsid w:val="13084C15"/>
     <w:multiLevelType w:val="hybridMultilevel"/>
     <w:tmpl w:val="9D041228"/>
@@ -2593,10 +2965,10 @@
       </w:rPr>
     </w:lvl>
   </w:abstractNum>
-  <w:abstractNum w:abstractNumId="4" w15:restartNumberingAfterBreak="0">
+  <w:abstractNum w:abstractNumId="5" w15:restartNumberingAfterBreak="0">
     <w:nsid w:val="1370604E"/>
     <w:multiLevelType w:val="hybridMultilevel"/>
-    <w:tmpl w:val="44DE7E42"/>
+    <w:tmpl w:val="F5B01F4C"/>
     <w:lvl w:ilvl="0" w:tplc="04090001">
       <w:start w:val="1"/>
       <w:numFmt w:val="bullet"/>
@@ -2706,7 +3078,7 @@
       </w:rPr>
     </w:lvl>
   </w:abstractNum>
-  <w:abstractNum w:abstractNumId="5" w15:restartNumberingAfterBreak="0">
+  <w:abstractNum w:abstractNumId="6" w15:restartNumberingAfterBreak="0">
     <w:nsid w:val="1C286649"/>
     <w:multiLevelType w:val="hybridMultilevel"/>
     <w:tmpl w:val="85463320"/>
@@ -2819,7 +3191,7 @@
       </w:rPr>
     </w:lvl>
   </w:abstractNum>
-  <w:abstractNum w:abstractNumId="6" w15:restartNumberingAfterBreak="0">
+  <w:abstractNum w:abstractNumId="7" w15:restartNumberingAfterBreak="0">
     <w:nsid w:val="27E77C2A"/>
     <w:multiLevelType w:val="hybridMultilevel"/>
     <w:tmpl w:val="5DB42486"/>
@@ -2932,7 +3304,120 @@
       </w:rPr>
     </w:lvl>
   </w:abstractNum>
-  <w:abstractNum w:abstractNumId="7" w15:restartNumberingAfterBreak="0">
+  <w:abstractNum w:abstractNumId="8" w15:restartNumberingAfterBreak="0">
+    <w:nsid w:val="2C1A2310"/>
+    <w:multiLevelType w:val="hybridMultilevel"/>
+    <w:tmpl w:val="946C825E"/>
+    <w:lvl w:ilvl="0" w:tplc="04090009">
+      <w:start w:val="1"/>
+      <w:numFmt w:val="bullet"/>
+      <w:lvlText w:val=""/>
+      <w:lvlJc w:val="left"/>
+      <w:pPr>
+        <w:ind w:left="1800" w:hanging="360"/>
+      </w:pPr>
+      <w:rPr>
+        <w:rFonts w:ascii="Wingdings" w:hAnsi="Wingdings" w:hint="default"/>
+      </w:rPr>
+    </w:lvl>
+    <w:lvl w:ilvl="1" w:tplc="04090003" w:tentative="1">
+      <w:start w:val="1"/>
+      <w:numFmt w:val="bullet"/>
+      <w:lvlText w:val="o"/>
+      <w:lvlJc w:val="left"/>
+      <w:pPr>
+        <w:ind w:left="2520" w:hanging="360"/>
+      </w:pPr>
+      <w:rPr>
+        <w:rFonts w:ascii="Courier New" w:hAnsi="Courier New" w:cs="Courier New" w:hint="default"/>
+      </w:rPr>
+    </w:lvl>
+    <w:lvl w:ilvl="2" w:tplc="04090005" w:tentative="1">
+      <w:start w:val="1"/>
+      <w:numFmt w:val="bullet"/>
+      <w:lvlText w:val=""/>
+      <w:lvlJc w:val="left"/>
+      <w:pPr>
+        <w:ind w:left="3240" w:hanging="360"/>
+      </w:pPr>
+      <w:rPr>
+        <w:rFonts w:ascii="Wingdings" w:hAnsi="Wingdings" w:hint="default"/>
+      </w:rPr>
+    </w:lvl>
+    <w:lvl w:ilvl="3" w:tplc="04090001" w:tentative="1">
+      <w:start w:val="1"/>
+      <w:numFmt w:val="bullet"/>
+      <w:lvlText w:val=""/>
+      <w:lvlJc w:val="left"/>
+      <w:pPr>
+        <w:ind w:left="3960" w:hanging="360"/>
+      </w:pPr>
+      <w:rPr>
+        <w:rFonts w:ascii="Symbol" w:hAnsi="Symbol" w:hint="default"/>
+      </w:rPr>
+    </w:lvl>
+    <w:lvl w:ilvl="4" w:tplc="04090003" w:tentative="1">
+      <w:start w:val="1"/>
+      <w:numFmt w:val="bullet"/>
+      <w:lvlText w:val="o"/>
+      <w:lvlJc w:val="left"/>
+      <w:pPr>
+        <w:ind w:left="4680" w:hanging="360"/>
+      </w:pPr>
+      <w:rPr>
+        <w:rFonts w:ascii="Courier New" w:hAnsi="Courier New" w:cs="Courier New" w:hint="default"/>
+      </w:rPr>
+    </w:lvl>
+    <w:lvl w:ilvl="5" w:tplc="04090005" w:tentative="1">
+      <w:start w:val="1"/>
+      <w:numFmt w:val="bullet"/>
+      <w:lvlText w:val=""/>
+      <w:lvlJc w:val="left"/>
+      <w:pPr>
+        <w:ind w:left="5400" w:hanging="360"/>
+      </w:pPr>
+      <w:rPr>
+        <w:rFonts w:ascii="Wingdings" w:hAnsi="Wingdings" w:hint="default"/>
+      </w:rPr>
+    </w:lvl>
+    <w:lvl w:ilvl="6" w:tplc="04090001" w:tentative="1">
+      <w:start w:val="1"/>
+      <w:numFmt w:val="bullet"/>
+      <w:lvlText w:val=""/>
+      <w:lvlJc w:val="left"/>
+      <w:pPr>
+        <w:ind w:left="6120" w:hanging="360"/>
+      </w:pPr>
+      <w:rPr>
+        <w:rFonts w:ascii="Symbol" w:hAnsi="Symbol" w:hint="default"/>
+      </w:rPr>
+    </w:lvl>
+    <w:lvl w:ilvl="7" w:tplc="04090003" w:tentative="1">
+      <w:start w:val="1"/>
+      <w:numFmt w:val="bullet"/>
+      <w:lvlText w:val="o"/>
+      <w:lvlJc w:val="left"/>
+      <w:pPr>
+        <w:ind w:left="6840" w:hanging="360"/>
+      </w:pPr>
+      <w:rPr>
+        <w:rFonts w:ascii="Courier New" w:hAnsi="Courier New" w:cs="Courier New" w:hint="default"/>
+      </w:rPr>
+    </w:lvl>
+    <w:lvl w:ilvl="8" w:tplc="04090005" w:tentative="1">
+      <w:start w:val="1"/>
+      <w:numFmt w:val="bullet"/>
+      <w:lvlText w:val=""/>
+      <w:lvlJc w:val="left"/>
+      <w:pPr>
+        <w:ind w:left="7560" w:hanging="360"/>
+      </w:pPr>
+      <w:rPr>
+        <w:rFonts w:ascii="Wingdings" w:hAnsi="Wingdings" w:hint="default"/>
+      </w:rPr>
+    </w:lvl>
+  </w:abstractNum>
+  <w:abstractNum w:abstractNumId="9" w15:restartNumberingAfterBreak="0">
     <w:nsid w:val="3A76127A"/>
     <w:multiLevelType w:val="multilevel"/>
     <w:tmpl w:val="0144EBAA"/>
@@ -3081,7 +3566,7 @@
       </w:rPr>
     </w:lvl>
   </w:abstractNum>
-  <w:abstractNum w:abstractNumId="8" w15:restartNumberingAfterBreak="0">
+  <w:abstractNum w:abstractNumId="10" w15:restartNumberingAfterBreak="0">
     <w:nsid w:val="3FFC7243"/>
     <w:multiLevelType w:val="hybridMultilevel"/>
     <w:tmpl w:val="CD1C4F80"/>
@@ -3170,7 +3655,7 @@
       </w:pPr>
     </w:lvl>
   </w:abstractNum>
-  <w:abstractNum w:abstractNumId="9" w15:restartNumberingAfterBreak="0">
+  <w:abstractNum w:abstractNumId="11" w15:restartNumberingAfterBreak="0">
     <w:nsid w:val="4FC03A10"/>
     <w:multiLevelType w:val="hybridMultilevel"/>
     <w:tmpl w:val="9D8CA03C"/>
@@ -3259,7 +3744,96 @@
       </w:pPr>
     </w:lvl>
   </w:abstractNum>
-  <w:abstractNum w:abstractNumId="10" w15:restartNumberingAfterBreak="0">
+  <w:abstractNum w:abstractNumId="12" w15:restartNumberingAfterBreak="0">
+    <w:nsid w:val="57384509"/>
+    <w:multiLevelType w:val="hybridMultilevel"/>
+    <w:tmpl w:val="9EAA729C"/>
+    <w:lvl w:ilvl="0" w:tplc="0A90B92E">
+      <w:start w:val="1"/>
+      <w:numFmt w:val="decimal"/>
+      <w:lvlText w:val="%1."/>
+      <w:lvlJc w:val="left"/>
+      <w:pPr>
+        <w:ind w:left="1080" w:hanging="360"/>
+      </w:pPr>
+      <w:rPr>
+        <w:rFonts w:hint="default"/>
+      </w:rPr>
+    </w:lvl>
+    <w:lvl w:ilvl="1" w:tplc="04090019" w:tentative="1">
+      <w:start w:val="1"/>
+      <w:numFmt w:val="lowerLetter"/>
+      <w:lvlText w:val="%2."/>
+      <w:lvlJc w:val="left"/>
+      <w:pPr>
+        <w:ind w:left="1800" w:hanging="360"/>
+      </w:pPr>
+    </w:lvl>
+    <w:lvl w:ilvl="2" w:tplc="0409001B" w:tentative="1">
+      <w:start w:val="1"/>
+      <w:numFmt w:val="lowerRoman"/>
+      <w:lvlText w:val="%3."/>
+      <w:lvlJc w:val="right"/>
+      <w:pPr>
+        <w:ind w:left="2520" w:hanging="180"/>
+      </w:pPr>
+    </w:lvl>
+    <w:lvl w:ilvl="3" w:tplc="0409000F" w:tentative="1">
+      <w:start w:val="1"/>
+      <w:numFmt w:val="decimal"/>
+      <w:lvlText w:val="%4."/>
+      <w:lvlJc w:val="left"/>
+      <w:pPr>
+        <w:ind w:left="3240" w:hanging="360"/>
+      </w:pPr>
+    </w:lvl>
+    <w:lvl w:ilvl="4" w:tplc="04090019" w:tentative="1">
+      <w:start w:val="1"/>
+      <w:numFmt w:val="lowerLetter"/>
+      <w:lvlText w:val="%5."/>
+      <w:lvlJc w:val="left"/>
+      <w:pPr>
+        <w:ind w:left="3960" w:hanging="360"/>
+      </w:pPr>
+    </w:lvl>
+    <w:lvl w:ilvl="5" w:tplc="0409001B" w:tentative="1">
+      <w:start w:val="1"/>
+      <w:numFmt w:val="lowerRoman"/>
+      <w:lvlText w:val="%6."/>
+      <w:lvlJc w:val="right"/>
+      <w:pPr>
+        <w:ind w:left="4680" w:hanging="180"/>
+      </w:pPr>
+    </w:lvl>
+    <w:lvl w:ilvl="6" w:tplc="0409000F" w:tentative="1">
+      <w:start w:val="1"/>
+      <w:numFmt w:val="decimal"/>
+      <w:lvlText w:val="%7."/>
+      <w:lvlJc w:val="left"/>
+      <w:pPr>
+        <w:ind w:left="5400" w:hanging="360"/>
+      </w:pPr>
+    </w:lvl>
+    <w:lvl w:ilvl="7" w:tplc="04090019" w:tentative="1">
+      <w:start w:val="1"/>
+      <w:numFmt w:val="lowerLetter"/>
+      <w:lvlText w:val="%8."/>
+      <w:lvlJc w:val="left"/>
+      <w:pPr>
+        <w:ind w:left="6120" w:hanging="360"/>
+      </w:pPr>
+    </w:lvl>
+    <w:lvl w:ilvl="8" w:tplc="0409001B" w:tentative="1">
+      <w:start w:val="1"/>
+      <w:numFmt w:val="lowerRoman"/>
+      <w:lvlText w:val="%9."/>
+      <w:lvlJc w:val="right"/>
+      <w:pPr>
+        <w:ind w:left="6840" w:hanging="180"/>
+      </w:pPr>
+    </w:lvl>
+  </w:abstractNum>
+  <w:abstractNum w:abstractNumId="13" w15:restartNumberingAfterBreak="0">
     <w:nsid w:val="608F0BB0"/>
     <w:multiLevelType w:val="hybridMultilevel"/>
     <w:tmpl w:val="99340DEE"/>
@@ -3372,7 +3946,96 @@
       </w:rPr>
     </w:lvl>
   </w:abstractNum>
-  <w:abstractNum w:abstractNumId="11" w15:restartNumberingAfterBreak="0">
+  <w:abstractNum w:abstractNumId="14" w15:restartNumberingAfterBreak="0">
+    <w:nsid w:val="6809674C"/>
+    <w:multiLevelType w:val="hybridMultilevel"/>
+    <w:tmpl w:val="B4CA3CD8"/>
+    <w:lvl w:ilvl="0" w:tplc="0409000F">
+      <w:start w:val="1"/>
+      <w:numFmt w:val="decimal"/>
+      <w:lvlText w:val="%1."/>
+      <w:lvlJc w:val="left"/>
+      <w:pPr>
+        <w:ind w:left="720" w:hanging="360"/>
+      </w:pPr>
+      <w:rPr>
+        <w:rFonts w:hint="default"/>
+      </w:rPr>
+    </w:lvl>
+    <w:lvl w:ilvl="1" w:tplc="04090019" w:tentative="1">
+      <w:start w:val="1"/>
+      <w:numFmt w:val="lowerLetter"/>
+      <w:lvlText w:val="%2."/>
+      <w:lvlJc w:val="left"/>
+      <w:pPr>
+        <w:ind w:left="1440" w:hanging="360"/>
+      </w:pPr>
+    </w:lvl>
+    <w:lvl w:ilvl="2" w:tplc="0409001B" w:tentative="1">
+      <w:start w:val="1"/>
+      <w:numFmt w:val="lowerRoman"/>
+      <w:lvlText w:val="%3."/>
+      <w:lvlJc w:val="right"/>
+      <w:pPr>
+        <w:ind w:left="2160" w:hanging="180"/>
+      </w:pPr>
+    </w:lvl>
+    <w:lvl w:ilvl="3" w:tplc="0409000F" w:tentative="1">
+      <w:start w:val="1"/>
+      <w:numFmt w:val="decimal"/>
+      <w:lvlText w:val="%4."/>
+      <w:lvlJc w:val="left"/>
+      <w:pPr>
+        <w:ind w:left="2880" w:hanging="360"/>
+      </w:pPr>
+    </w:lvl>
+    <w:lvl w:ilvl="4" w:tplc="04090019" w:tentative="1">
+      <w:start w:val="1"/>
+      <w:numFmt w:val="lowerLetter"/>
+      <w:lvlText w:val="%5."/>
+      <w:lvlJc w:val="left"/>
+      <w:pPr>
+        <w:ind w:left="3600" w:hanging="360"/>
+      </w:pPr>
+    </w:lvl>
+    <w:lvl w:ilvl="5" w:tplc="0409001B" w:tentative="1">
+      <w:start w:val="1"/>
+      <w:numFmt w:val="lowerRoman"/>
+      <w:lvlText w:val="%6."/>
+      <w:lvlJc w:val="right"/>
+      <w:pPr>
+        <w:ind w:left="4320" w:hanging="180"/>
+      </w:pPr>
+    </w:lvl>
+    <w:lvl w:ilvl="6" w:tplc="0409000F" w:tentative="1">
+      <w:start w:val="1"/>
+      <w:numFmt w:val="decimal"/>
+      <w:lvlText w:val="%7."/>
+      <w:lvlJc w:val="left"/>
+      <w:pPr>
+        <w:ind w:left="5040" w:hanging="360"/>
+      </w:pPr>
+    </w:lvl>
+    <w:lvl w:ilvl="7" w:tplc="04090019" w:tentative="1">
+      <w:start w:val="1"/>
+      <w:numFmt w:val="lowerLetter"/>
+      <w:lvlText w:val="%8."/>
+      <w:lvlJc w:val="left"/>
+      <w:pPr>
+        <w:ind w:left="5760" w:hanging="360"/>
+      </w:pPr>
+    </w:lvl>
+    <w:lvl w:ilvl="8" w:tplc="0409001B" w:tentative="1">
+      <w:start w:val="1"/>
+      <w:numFmt w:val="lowerRoman"/>
+      <w:lvlText w:val="%9."/>
+      <w:lvlJc w:val="right"/>
+      <w:pPr>
+        <w:ind w:left="6480" w:hanging="180"/>
+      </w:pPr>
+    </w:lvl>
+  </w:abstractNum>
+  <w:abstractNum w:abstractNumId="15" w15:restartNumberingAfterBreak="0">
     <w:nsid w:val="6B642480"/>
     <w:multiLevelType w:val="hybridMultilevel"/>
     <w:tmpl w:val="73A63932"/>
@@ -3461,7 +4124,7 @@
       </w:pPr>
     </w:lvl>
   </w:abstractNum>
-  <w:abstractNum w:abstractNumId="12" w15:restartNumberingAfterBreak="0">
+  <w:abstractNum w:abstractNumId="16" w15:restartNumberingAfterBreak="0">
     <w:nsid w:val="72701363"/>
     <w:multiLevelType w:val="hybridMultilevel"/>
     <w:tmpl w:val="7DAA416E"/>
@@ -3550,7 +4213,7 @@
       </w:pPr>
     </w:lvl>
   </w:abstractNum>
-  <w:abstractNum w:abstractNumId="13" w15:restartNumberingAfterBreak="0">
+  <w:abstractNum w:abstractNumId="17" w15:restartNumberingAfterBreak="0">
     <w:nsid w:val="739A202D"/>
     <w:multiLevelType w:val="multilevel"/>
     <w:tmpl w:val="3EC45376"/>
@@ -3700,10 +4363,10 @@
     </w:lvl>
   </w:abstractNum>
   <w:num w:numId="1" w16cid:durableId="596670394">
-    <w:abstractNumId w:val="13"/>
+    <w:abstractNumId w:val="17"/>
   </w:num>
   <w:num w:numId="2" w16cid:durableId="745300535">
-    <w:abstractNumId w:val="13"/>
+    <w:abstractNumId w:val="17"/>
     <w:lvlOverride w:ilvl="1">
       <w:lvl w:ilvl="1">
         <w:numFmt w:val="bullet"/>
@@ -3723,7 +4386,7 @@
     </w:lvlOverride>
   </w:num>
   <w:num w:numId="3" w16cid:durableId="1450931699">
-    <w:abstractNumId w:val="13"/>
+    <w:abstractNumId w:val="17"/>
     <w:lvlOverride w:ilvl="1">
       <w:lvl w:ilvl="1">
         <w:numFmt w:val="bullet"/>
@@ -3743,7 +4406,7 @@
     </w:lvlOverride>
   </w:num>
   <w:num w:numId="4" w16cid:durableId="2051342982">
-    <w:abstractNumId w:val="13"/>
+    <w:abstractNumId w:val="17"/>
     <w:lvlOverride w:ilvl="1">
       <w:lvl w:ilvl="1">
         <w:numFmt w:val="bullet"/>
@@ -3763,7 +4426,7 @@
     </w:lvlOverride>
   </w:num>
   <w:num w:numId="5" w16cid:durableId="144592766">
-    <w:abstractNumId w:val="13"/>
+    <w:abstractNumId w:val="17"/>
     <w:lvlOverride w:ilvl="1">
       <w:lvl w:ilvl="1">
         <w:numFmt w:val="bullet"/>
@@ -3783,28 +4446,28 @@
     </w:lvlOverride>
   </w:num>
   <w:num w:numId="6" w16cid:durableId="1293945326">
-    <w:abstractNumId w:val="5"/>
+    <w:abstractNumId w:val="6"/>
   </w:num>
   <w:num w:numId="7" w16cid:durableId="1614896501">
     <w:abstractNumId w:val="0"/>
   </w:num>
   <w:num w:numId="8" w16cid:durableId="1254512446">
-    <w:abstractNumId w:val="6"/>
+    <w:abstractNumId w:val="7"/>
   </w:num>
   <w:num w:numId="9" w16cid:durableId="1132792175">
     <w:abstractNumId w:val="1"/>
   </w:num>
   <w:num w:numId="10" w16cid:durableId="455221448">
-    <w:abstractNumId w:val="10"/>
+    <w:abstractNumId w:val="13"/>
   </w:num>
   <w:num w:numId="11" w16cid:durableId="682318436">
     <w:abstractNumId w:val="2"/>
   </w:num>
   <w:num w:numId="12" w16cid:durableId="902180435">
-    <w:abstractNumId w:val="7"/>
+    <w:abstractNumId w:val="9"/>
   </w:num>
   <w:num w:numId="13" w16cid:durableId="1554849572">
-    <w:abstractNumId w:val="7"/>
+    <w:abstractNumId w:val="9"/>
     <w:lvlOverride w:ilvl="1">
       <w:lvl w:ilvl="1">
         <w:numFmt w:val="bullet"/>
@@ -3824,22 +4487,34 @@
     </w:lvlOverride>
   </w:num>
   <w:num w:numId="14" w16cid:durableId="331638664">
+    <w:abstractNumId w:val="4"/>
+  </w:num>
+  <w:num w:numId="15" w16cid:durableId="288560147">
+    <w:abstractNumId w:val="10"/>
+  </w:num>
+  <w:num w:numId="16" w16cid:durableId="1103108154">
+    <w:abstractNumId w:val="11"/>
+  </w:num>
+  <w:num w:numId="17" w16cid:durableId="362554610">
+    <w:abstractNumId w:val="15"/>
+  </w:num>
+  <w:num w:numId="18" w16cid:durableId="1375303618">
+    <w:abstractNumId w:val="16"/>
+  </w:num>
+  <w:num w:numId="19" w16cid:durableId="281543226">
+    <w:abstractNumId w:val="5"/>
+  </w:num>
+  <w:num w:numId="20" w16cid:durableId="1454250918">
+    <w:abstractNumId w:val="14"/>
+  </w:num>
+  <w:num w:numId="21" w16cid:durableId="747583468">
+    <w:abstractNumId w:val="12"/>
+  </w:num>
+  <w:num w:numId="22" w16cid:durableId="1184511526">
     <w:abstractNumId w:val="3"/>
   </w:num>
-  <w:num w:numId="15" w16cid:durableId="288560147">
+  <w:num w:numId="23" w16cid:durableId="1990551199">
     <w:abstractNumId w:val="8"/>
-  </w:num>
-  <w:num w:numId="16" w16cid:durableId="1103108154">
-    <w:abstractNumId w:val="9"/>
-  </w:num>
-  <w:num w:numId="17" w16cid:durableId="362554610">
-    <w:abstractNumId w:val="11"/>
-  </w:num>
-  <w:num w:numId="18" w16cid:durableId="1375303618">
-    <w:abstractNumId w:val="12"/>
-  </w:num>
-  <w:num w:numId="19" w16cid:durableId="281543226">
-    <w:abstractNumId w:val="4"/>
   </w:num>
 </w:numbering>
 </file>

</xml_diff>